<commit_message>
TS Templates and Dheerga Swaritam - 15/04/2022
</commit_message>
<xml_diff>
--- a/Articles/02Basics of Veda-Dheerga Swaritam.docx
+++ b/Articles/02Basics of Veda-Dheerga Swaritam.docx
@@ -2743,6 +2743,49 @@
           <w:sz w:val="28"/>
           <w:szCs w:val="28"/>
         </w:rPr>
+      </w:pPr>
+      <w:r>
+        <w:rPr>
+          <w:sz w:val="28"/>
+          <w:szCs w:val="28"/>
+        </w:rPr>
+        <w:t xml:space="preserve">Correction in Section 2.5 – ‘S’ removed. ‘th’ is not added after n when followed by S. it becomes </w:t>
+      </w:r>
+      <w:proofErr w:type="spellStart"/>
+      <w:r>
+        <w:rPr>
+          <w:sz w:val="28"/>
+          <w:szCs w:val="28"/>
+        </w:rPr>
+        <w:t>nC</w:t>
+      </w:r>
+      <w:proofErr w:type="spellEnd"/>
+      <w:r>
+        <w:rPr>
+          <w:sz w:val="28"/>
+          <w:szCs w:val="28"/>
+        </w:rPr>
+        <w:t>.</w:t>
+      </w:r>
+    </w:p>
+    <w:p>
+      <w:pPr>
+        <w:numPr>
+          <w:ilvl w:val="0"/>
+          <w:numId w:val="37"/>
+        </w:numPr>
+        <w:pBdr>
+          <w:top w:val="single" w:sz="4" w:space="1" w:color="auto"/>
+          <w:left w:val="single" w:sz="4" w:space="31" w:color="auto"/>
+          <w:bottom w:val="single" w:sz="4" w:space="1" w:color="auto"/>
+          <w:right w:val="single" w:sz="4" w:space="4" w:color="auto"/>
+          <w:between w:val="single" w:sz="4" w:space="1" w:color="auto"/>
+          <w:bar w:val="single" w:sz="4" w:color="auto"/>
+        </w:pBdr>
+        <w:rPr>
+          <w:sz w:val="28"/>
+          <w:szCs w:val="28"/>
+        </w:rPr>
         <w:sectPr>
           <w:headerReference w:type="even" r:id="rId8"/>
           <w:headerReference w:type="default" r:id="rId9"/>
@@ -3043,6 +3086,7 @@
           <w:szCs w:val="28"/>
         </w:rPr>
       </w:pPr>
+      <w:proofErr w:type="gramStart"/>
       <w:r>
         <w:rPr>
           <w:rFonts w:cs="Arial"/>
@@ -3050,7 +3094,17 @@
           <w:sz w:val="28"/>
           <w:szCs w:val="28"/>
         </w:rPr>
-        <w:t>Explanation  is given below</w:t>
+        <w:t>Explanation  is</w:t>
+      </w:r>
+      <w:proofErr w:type="gramEnd"/>
+      <w:r>
+        <w:rPr>
+          <w:rFonts w:cs="Arial"/>
+          <w:b/>
+          <w:sz w:val="28"/>
+          <w:szCs w:val="28"/>
+        </w:rPr>
+        <w:t xml:space="preserve"> given below</w:t>
       </w:r>
     </w:p>
     <w:p>
@@ -3121,6 +3175,7 @@
         </w:rPr>
         <w:t xml:space="preserve">Aha+ </w:t>
       </w:r>
+      <w:proofErr w:type="gramStart"/>
       <w:r>
         <w:rPr>
           <w:rFonts w:cs="Arial"/>
@@ -3136,7 +3191,16 @@
           <w:sz w:val="28"/>
           <w:szCs w:val="28"/>
         </w:rPr>
-        <w:t xml:space="preserve"> , here after s</w:t>
+        <w:t xml:space="preserve"> ,</w:t>
+      </w:r>
+      <w:proofErr w:type="gramEnd"/>
+      <w:r>
+        <w:rPr>
+          <w:rFonts w:cs="Arial"/>
+          <w:sz w:val="28"/>
+          <w:szCs w:val="28"/>
+        </w:rPr>
+        <w:t xml:space="preserve"> here after s</w:t>
       </w:r>
       <w:r>
         <w:rPr>
@@ -3249,6 +3313,7 @@
         </w:rPr>
         <w:t xml:space="preserve"> +</w:t>
       </w:r>
+      <w:proofErr w:type="gramStart"/>
       <w:r>
         <w:rPr>
           <w:rFonts w:cs="Arial"/>
@@ -3264,7 +3329,16 @@
           <w:sz w:val="28"/>
           <w:szCs w:val="28"/>
         </w:rPr>
-        <w:t xml:space="preserve">  , here after s</w:t>
+        <w:t xml:space="preserve">  ,</w:t>
+      </w:r>
+      <w:proofErr w:type="gramEnd"/>
+      <w:r>
+        <w:rPr>
+          <w:rFonts w:cs="Arial"/>
+          <w:sz w:val="28"/>
+          <w:szCs w:val="28"/>
+        </w:rPr>
+        <w:t xml:space="preserve"> here after s</w:t>
       </w:r>
       <w:r>
         <w:rPr>
@@ -3322,6 +3396,7 @@
         </w:rPr>
       </w:pPr>
       <w:proofErr w:type="spellStart"/>
+      <w:proofErr w:type="gramStart"/>
       <w:r>
         <w:rPr>
           <w:rFonts w:ascii="BRH Devanagari Extra" w:hAnsi="BRH Devanagari Extra" w:cs="BRH Devanagari Extra"/>
@@ -3356,6 +3431,7 @@
         </w:rPr>
         <w:t xml:space="preserve">  (</w:t>
       </w:r>
+      <w:proofErr w:type="gramEnd"/>
       <w:r>
         <w:rPr>
           <w:rFonts w:cs="Arial"/>
@@ -3432,6 +3508,7 @@
         </w:rPr>
       </w:pPr>
       <w:proofErr w:type="spellStart"/>
+      <w:proofErr w:type="gramStart"/>
       <w:r>
         <w:rPr>
           <w:rFonts w:ascii="BRH Devanagari Extra" w:hAnsi="BRH Devanagari Extra" w:cs="BRH Devanagari Extra"/>
@@ -3458,6 +3535,7 @@
         </w:rPr>
         <w:t xml:space="preserve">  (</w:t>
       </w:r>
+      <w:proofErr w:type="gramEnd"/>
       <w:r>
         <w:rPr>
           <w:rFonts w:cs="Arial"/>
@@ -3609,8 +3687,19 @@
           <w:sz w:val="36"/>
           <w:szCs w:val="36"/>
         </w:rPr>
-        <w:t xml:space="preserve"> “  </w:t>
-      </w:r>
+        <w:t xml:space="preserve"> </w:t>
+      </w:r>
+      <w:proofErr w:type="gramStart"/>
+      <w:r>
+        <w:rPr>
+          <w:b/>
+          <w:bCs/>
+          <w:sz w:val="36"/>
+          <w:szCs w:val="36"/>
+        </w:rPr>
+        <w:t xml:space="preserve">“  </w:t>
+      </w:r>
+      <w:proofErr w:type="gramEnd"/>
       <w:r>
         <w:rPr>
           <w:rFonts w:ascii="BRH Tamil Tab Extra" w:hAnsi="BRH Tamil Tab Extra" w:cs="BRH Tamil Tab Extra"/>
@@ -6678,6 +6767,7 @@
               <w:t>hõx</w:t>
             </w:r>
             <w:proofErr w:type="spellEnd"/>
+            <w:proofErr w:type="gramStart"/>
             <w:r>
               <w:rPr>
                 <w:rFonts w:ascii="BRH Malayalam Extra" w:hAnsi="BRH Malayalam Extra" w:cs="BRH Malayalam Extra"/>
@@ -6695,6 +6785,7 @@
               </w:rPr>
               <w:t xml:space="preserve"> ,</w:t>
             </w:r>
+            <w:proofErr w:type="gramEnd"/>
             <w:r>
               <w:rPr>
                 <w:rFonts w:ascii="BRH Devanagari Extra" w:hAnsi="BRH Devanagari Extra" w:cs="BRH Devanagari Extra"/>
@@ -8833,6 +8924,7 @@
               </w:rPr>
               <w:t>(</w:t>
             </w:r>
+            <w:proofErr w:type="gramStart"/>
             <w:r>
               <w:rPr>
                 <w:rFonts w:cs="Arial"/>
@@ -8840,7 +8932,17 @@
                 <w:sz w:val="28"/>
                 <w:szCs w:val="28"/>
               </w:rPr>
-              <w:t xml:space="preserve">please note it is </w:t>
+              <w:t>please</w:t>
+            </w:r>
+            <w:proofErr w:type="gramEnd"/>
+            <w:r>
+              <w:rPr>
+                <w:rFonts w:cs="Arial"/>
+                <w:b/>
+                <w:sz w:val="28"/>
+                <w:szCs w:val="28"/>
+              </w:rPr>
+              <w:t xml:space="preserve"> note it is </w:t>
             </w:r>
             <w:r>
               <w:rPr>
@@ -12407,6 +12509,7 @@
               </w:rPr>
               <w:t>sx˜</w:t>
             </w:r>
+            <w:proofErr w:type="gramStart"/>
             <w:r>
               <w:rPr>
                 <w:rFonts w:ascii="BRH Malayalam Extra" w:hAnsi="BRH Malayalam Extra" w:cs="BRH Malayalam Extra"/>
@@ -12461,6 +12564,7 @@
               <w:t>dx</w:t>
             </w:r>
             <w:proofErr w:type="spellEnd"/>
+            <w:proofErr w:type="gramEnd"/>
             <w:r>
               <w:rPr>
                 <w:rFonts w:ascii="BRH Malayalam Extra" w:hAnsi="BRH Malayalam Extra" w:cs="BRH Malayalam Extra"/>
@@ -14857,6 +14961,7 @@
         </w:rPr>
         <w:t xml:space="preserve"> “a” (</w:t>
       </w:r>
+      <w:proofErr w:type="gramStart"/>
       <w:r>
         <w:rPr>
           <w:rFonts w:hint="cs"/>
@@ -14875,7 +14980,18 @@
           <w:cs/>
           <w:lang w:bidi="ta-IN"/>
         </w:rPr>
-        <w:t>அ,</w:t>
+        <w:t>அ</w:t>
+      </w:r>
+      <w:proofErr w:type="gramEnd"/>
+      <w:r>
+        <w:rPr>
+          <w:rFonts w:cs="Latha" w:hint="cs"/>
+          <w:sz w:val="32"/>
+          <w:szCs w:val="32"/>
+          <w:cs/>
+          <w:lang w:bidi="ta-IN"/>
+        </w:rPr>
+        <w:t>,</w:t>
       </w:r>
       <w:r>
         <w:rPr>
@@ -15259,7 +15375,29 @@
           <w:sz w:val="40"/>
           <w:szCs w:val="40"/>
         </w:rPr>
-        <w:t xml:space="preserve">+ û ; </w:t>
+        <w:t xml:space="preserve">+ </w:t>
+      </w:r>
+      <w:proofErr w:type="gramStart"/>
+      <w:r>
+        <w:rPr>
+          <w:rFonts w:ascii="BRH Tamil Tab Extra" w:hAnsi="BRH Tamil Tab Extra" w:cs="BRH Tamil Tab Extra"/>
+          <w:b/>
+          <w:bCs/>
+          <w:sz w:val="40"/>
+          <w:szCs w:val="40"/>
+        </w:rPr>
+        <w:t>û ;</w:t>
+      </w:r>
+      <w:proofErr w:type="gramEnd"/>
+      <w:r>
+        <w:rPr>
+          <w:rFonts w:ascii="BRH Tamil Tab Extra" w:hAnsi="BRH Tamil Tab Extra" w:cs="BRH Tamil Tab Extra"/>
+          <w:b/>
+          <w:bCs/>
+          <w:sz w:val="40"/>
+          <w:szCs w:val="40"/>
+        </w:rPr>
+        <w:t xml:space="preserve"> </w:t>
       </w:r>
       <w:r>
         <w:rPr>
@@ -15896,18 +16034,28 @@
           <w:sz w:val="40"/>
           <w:szCs w:val="40"/>
         </w:rPr>
-        <w:t>M×ü</w:t>
-      </w:r>
-      <w:proofErr w:type="spellEnd"/>
+        <w:t>M×</w:t>
+      </w:r>
+      <w:proofErr w:type="gramStart"/>
       <w:r>
         <w:rPr>
           <w:rFonts w:ascii="BRH Devanagari" w:hAnsi="BRH Devanagari" w:cs="BRH Devanagari"/>
           <w:sz w:val="40"/>
           <w:szCs w:val="40"/>
         </w:rPr>
+        <w:t>ü</w:t>
+      </w:r>
+      <w:proofErr w:type="spellEnd"/>
+      <w:r>
+        <w:rPr>
+          <w:rFonts w:ascii="BRH Devanagari" w:hAnsi="BRH Devanagari" w:cs="BRH Devanagari"/>
+          <w:sz w:val="40"/>
+          <w:szCs w:val="40"/>
+        </w:rPr>
         <w:t xml:space="preserve">,   </w:t>
       </w:r>
       <w:proofErr w:type="spellStart"/>
+      <w:proofErr w:type="gramEnd"/>
       <w:r>
         <w:rPr>
           <w:rFonts w:ascii="BRH Devanagari" w:hAnsi="BRH Devanagari" w:cs="BRH Devanagari"/>
@@ -15980,6 +16128,7 @@
         <w:t xml:space="preserve"> + L = </w:t>
       </w:r>
       <w:proofErr w:type="spellStart"/>
+      <w:proofErr w:type="gramStart"/>
       <w:r>
         <w:rPr>
           <w:rFonts w:ascii="BRH Devanagari" w:hAnsi="BRH Devanagari" w:cs="BRH Devanagari"/>
@@ -15998,6 +16147,7 @@
         <w:t xml:space="preserve">,   </w:t>
       </w:r>
       <w:proofErr w:type="spellStart"/>
+      <w:proofErr w:type="gramEnd"/>
       <w:r>
         <w:rPr>
           <w:rFonts w:ascii="BRH Devanagari" w:hAnsi="BRH Devanagari" w:cs="BRH Devanagari"/>
@@ -16422,7 +16572,27 @@
           <w:szCs w:val="40"/>
           <w:lang w:val="en-IN" w:eastAsia="en-IN"/>
         </w:rPr>
-        <w:t xml:space="preserve">K§ + E = K£,   Z§ + E = Z£ </w:t>
+        <w:t>K§ + E = K</w:t>
+      </w:r>
+      <w:proofErr w:type="gramStart"/>
+      <w:r>
+        <w:rPr>
+          <w:rFonts w:ascii="BRH Malayalam" w:eastAsia="Times New Roman" w:hAnsi="BRH Malayalam" w:cs="BRH Malayalam"/>
+          <w:sz w:val="40"/>
+          <w:szCs w:val="40"/>
+          <w:lang w:val="en-IN" w:eastAsia="en-IN"/>
+        </w:rPr>
+        <w:t xml:space="preserve">£,   </w:t>
+      </w:r>
+      <w:proofErr w:type="gramEnd"/>
+      <w:r>
+        <w:rPr>
+          <w:rFonts w:ascii="BRH Malayalam" w:eastAsia="Times New Roman" w:hAnsi="BRH Malayalam" w:cs="BRH Malayalam"/>
+          <w:sz w:val="40"/>
+          <w:szCs w:val="40"/>
+          <w:lang w:val="en-IN" w:eastAsia="en-IN"/>
+        </w:rPr>
+        <w:t xml:space="preserve">Z§ + E = Z£ </w:t>
       </w:r>
     </w:p>
     <w:p>
@@ -16447,7 +16617,27 @@
           <w:szCs w:val="40"/>
           <w:lang w:val="en-IN" w:eastAsia="en-IN"/>
         </w:rPr>
-        <w:t>K§ + G = ¥K,  Z§ + H¦ = Z¦</w:t>
+        <w:t>K§ + G = ¥</w:t>
+      </w:r>
+      <w:proofErr w:type="gramStart"/>
+      <w:r>
+        <w:rPr>
+          <w:rFonts w:ascii="BRH Malayalam" w:eastAsia="Times New Roman" w:hAnsi="BRH Malayalam" w:cs="BRH Malayalam"/>
+          <w:sz w:val="40"/>
+          <w:szCs w:val="40"/>
+          <w:lang w:val="en-IN" w:eastAsia="en-IN"/>
+        </w:rPr>
+        <w:t>K,  Z</w:t>
+      </w:r>
+      <w:proofErr w:type="gramEnd"/>
+      <w:r>
+        <w:rPr>
+          <w:rFonts w:ascii="BRH Malayalam" w:eastAsia="Times New Roman" w:hAnsi="BRH Malayalam" w:cs="BRH Malayalam"/>
+          <w:sz w:val="40"/>
+          <w:szCs w:val="40"/>
+          <w:lang w:val="en-IN" w:eastAsia="en-IN"/>
+        </w:rPr>
+        <w:t>§ + H¦ = Z¦</w:t>
       </w:r>
     </w:p>
     <w:p>
@@ -17810,25 +18000,44 @@
           <w:szCs w:val="34"/>
           <w:highlight w:val="green"/>
         </w:rPr>
-        <w:t>ÿ§ÉÉ</w:t>
-      </w:r>
-      <w:proofErr w:type="spellEnd"/>
+        <w:t>ÿ§</w:t>
+      </w:r>
+      <w:proofErr w:type="gramStart"/>
       <w:r>
         <w:rPr>
           <w:rFonts w:ascii="BRH Devanagari Extra" w:hAnsi="BRH Devanagari Extra" w:cs="BRH Devanagari Extra"/>
           <w:sz w:val="40"/>
           <w:szCs w:val="34"/>
-        </w:rPr>
-        <w:t xml:space="preserve">,  </w:t>
-      </w:r>
-      <w:proofErr w:type="spellStart"/>
+          <w:highlight w:val="green"/>
+        </w:rPr>
+        <w:t>ÉÉ</w:t>
+      </w:r>
+      <w:proofErr w:type="spellEnd"/>
       <w:r>
         <w:rPr>
           <w:rFonts w:ascii="BRH Devanagari Extra" w:hAnsi="BRH Devanagari Extra" w:cs="BRH Devanagari Extra"/>
           <w:sz w:val="40"/>
           <w:szCs w:val="34"/>
         </w:rPr>
-        <w:t>E¨ÉUýxÉSÉ</w:t>
+        <w:t xml:space="preserve">,  </w:t>
+      </w:r>
+      <w:proofErr w:type="spellStart"/>
+      <w:r>
+        <w:rPr>
+          <w:rFonts w:ascii="BRH Devanagari Extra" w:hAnsi="BRH Devanagari Extra" w:cs="BRH Devanagari Extra"/>
+          <w:sz w:val="40"/>
+          <w:szCs w:val="34"/>
+        </w:rPr>
+        <w:t>E</w:t>
+      </w:r>
+      <w:proofErr w:type="gramEnd"/>
+      <w:r>
+        <w:rPr>
+          <w:rFonts w:ascii="BRH Devanagari Extra" w:hAnsi="BRH Devanagari Extra" w:cs="BRH Devanagari Extra"/>
+          <w:sz w:val="40"/>
+          <w:szCs w:val="34"/>
+        </w:rPr>
+        <w:t>¨ÉUýxÉSÉ</w:t>
       </w:r>
       <w:r>
         <w:rPr>
@@ -20150,6 +20359,7 @@
         </w:rPr>
         <w:br/>
       </w:r>
+      <w:proofErr w:type="gramStart"/>
       <w:r>
         <w:rPr>
           <w:rFonts w:cs="Arial"/>
@@ -20158,6 +20368,7 @@
         </w:rPr>
         <w:t>E.g.</w:t>
       </w:r>
+      <w:proofErr w:type="gramEnd"/>
       <w:r>
         <w:rPr>
           <w:rFonts w:cs="Arial"/>
@@ -26037,6 +26248,7 @@
               </w:rPr>
               <w:t>—</w:t>
             </w:r>
+            <w:proofErr w:type="gramStart"/>
             <w:r>
               <w:rPr>
                 <w:rFonts w:ascii="BRH Malayalam Extra" w:hAnsi="BRH Malayalam Extra" w:cs="BRH Malayalam Extra"/>
@@ -26076,6 +26288,7 @@
               <w:t>Zy</w:t>
             </w:r>
             <w:proofErr w:type="spellEnd"/>
+            <w:proofErr w:type="gramEnd"/>
           </w:p>
         </w:tc>
       </w:tr>
@@ -27063,6 +27276,7 @@
         <w:t>(</w:t>
       </w:r>
       <w:proofErr w:type="spellStart"/>
+      <w:proofErr w:type="gramStart"/>
       <w:r>
         <w:rPr>
           <w:rFonts w:ascii="BRH Devanagari Extra" w:hAnsi="BRH Devanagari Extra" w:cs="BRH Devanagari Extra"/>
@@ -27080,6 +27294,7 @@
         </w:rPr>
         <w:t xml:space="preserve"> ,</w:t>
       </w:r>
+      <w:proofErr w:type="gramEnd"/>
       <w:r>
         <w:rPr>
           <w:rFonts w:ascii="BRH Tamil Tab Extra" w:hAnsi="BRH Tamil Tab Extra" w:cs="BRH Tamil Tab Extra"/>
@@ -27875,6 +28090,7 @@
         </w:rPr>
         <w:t>‡</w:t>
       </w:r>
+      <w:proofErr w:type="gramStart"/>
       <w:r>
         <w:rPr>
           <w:rFonts w:ascii="Latha" w:hAnsi="Latha" w:cs="Latha"/>
@@ -27900,7 +28116,16 @@
           <w:sz w:val="28"/>
           <w:szCs w:val="28"/>
         </w:rPr>
-        <w:t xml:space="preserve">, </w:t>
+        <w:t>,</w:t>
+      </w:r>
+      <w:proofErr w:type="gramEnd"/>
+      <w:r>
+        <w:rPr>
+          <w:rFonts w:cs="Arial"/>
+          <w:sz w:val="28"/>
+          <w:szCs w:val="28"/>
+        </w:rPr>
+        <w:t xml:space="preserve"> </w:t>
       </w:r>
       <w:r>
         <w:rPr>
@@ -28108,6 +28333,8 @@
         </w:rPr>
         <w:t xml:space="preserve"> is followed by </w:t>
       </w:r>
+      <w:proofErr w:type="spellStart"/>
+      <w:proofErr w:type="gramStart"/>
       <w:r>
         <w:rPr>
           <w:b/>
@@ -28115,8 +28342,10 @@
           <w:sz w:val="28"/>
           <w:szCs w:val="28"/>
         </w:rPr>
-        <w:t>sa,</w:t>
-      </w:r>
+        <w:t>sa,Sha</w:t>
+      </w:r>
+      <w:proofErr w:type="spellEnd"/>
+      <w:proofErr w:type="gramEnd"/>
       <w:r>
         <w:rPr>
           <w:b/>
@@ -28124,34 +28353,7 @@
           <w:sz w:val="28"/>
           <w:szCs w:val="28"/>
         </w:rPr>
-        <w:t xml:space="preserve"> </w:t>
-      </w:r>
-      <w:r>
-        <w:rPr>
-          <w:b/>
-          <w:bCs/>
-          <w:sz w:val="28"/>
-          <w:szCs w:val="28"/>
-        </w:rPr>
-        <w:t>Sa,</w:t>
-      </w:r>
-      <w:r>
-        <w:rPr>
-          <w:b/>
-          <w:bCs/>
-          <w:sz w:val="28"/>
-          <w:szCs w:val="28"/>
-        </w:rPr>
-        <w:t xml:space="preserve"> </w:t>
-      </w:r>
-      <w:r>
-        <w:rPr>
-          <w:b/>
-          <w:bCs/>
-          <w:sz w:val="28"/>
-          <w:szCs w:val="28"/>
-        </w:rPr>
-        <w:t>Sha,</w:t>
+        <w:t>,</w:t>
       </w:r>
       <w:r>
         <w:rPr>
@@ -28811,7 +29013,25 @@
                 <w:sz w:val="28"/>
                 <w:szCs w:val="28"/>
               </w:rPr>
-              <w:t xml:space="preserve">is a short letter. It is followed by nth, the effect of extending is on </w:t>
+              <w:t xml:space="preserve">is a short letter. It is followed by </w:t>
+            </w:r>
+            <w:proofErr w:type="gramStart"/>
+            <w:r>
+              <w:rPr>
+                <w:rFonts w:cs="Arial"/>
+                <w:sz w:val="28"/>
+                <w:szCs w:val="28"/>
+              </w:rPr>
+              <w:t>nth,</w:t>
+            </w:r>
+            <w:proofErr w:type="gramEnd"/>
+            <w:r>
+              <w:rPr>
+                <w:rFonts w:cs="Arial"/>
+                <w:sz w:val="28"/>
+                <w:szCs w:val="28"/>
+              </w:rPr>
+              <w:t xml:space="preserve"> the effect of extending is on </w:t>
             </w:r>
             <w:r>
               <w:rPr>
@@ -28889,6 +29109,7 @@
               <w:br/>
             </w:r>
             <w:proofErr w:type="spellStart"/>
+            <w:proofErr w:type="gramStart"/>
             <w:r>
               <w:rPr>
                 <w:rFonts w:ascii="BRH Devanagari Extra" w:hAnsi="BRH Devanagari Extra" w:cs="BRH Devanagari Extra"/>
@@ -28925,6 +29146,7 @@
               </w:rPr>
               <w:t>ஸ்மிந்</w:t>
             </w:r>
+            <w:proofErr w:type="gramEnd"/>
             <w:r>
               <w:rPr>
                 <w:rFonts w:ascii="BRH Tamil Tab Extra" w:hAnsi="BRH Tamil Tab Extra" w:cs="BRH Tamil Tab Extra"/>
@@ -30011,7 +30233,16 @@
           <w:sz w:val="40"/>
           <w:szCs w:val="40"/>
         </w:rPr>
-        <w:t>AuÉþuÉý£ü</w:t>
+        <w:t>AuÉþuÉý£</w:t>
+      </w:r>
+      <w:proofErr w:type="gramStart"/>
+      <w:r>
+        <w:rPr>
+          <w:rFonts w:ascii="BRH Devanagari Extra" w:hAnsi="BRH Devanagari Extra" w:cs="BRH Devanagari Extra"/>
+          <w:sz w:val="40"/>
+          <w:szCs w:val="40"/>
+        </w:rPr>
+        <w:t>ü</w:t>
       </w:r>
       <w:r>
         <w:rPr>
@@ -30029,7 +30260,16 @@
           <w:sz w:val="40"/>
           <w:szCs w:val="40"/>
         </w:rPr>
-        <w:t xml:space="preserve"> , </w:t>
+        <w:t xml:space="preserve"> ,</w:t>
+      </w:r>
+      <w:proofErr w:type="gramEnd"/>
+      <w:r>
+        <w:rPr>
+          <w:rFonts w:ascii="BRH Devanagari Extra" w:hAnsi="BRH Devanagari Extra" w:cs="BRH Devanagari Extra"/>
+          <w:sz w:val="40"/>
+          <w:szCs w:val="40"/>
+        </w:rPr>
+        <w:t xml:space="preserve"> </w:t>
       </w:r>
       <w:r>
         <w:rPr>
@@ -36532,6 +36772,7 @@
         </w:rPr>
         <w:t>gre</w:t>
       </w:r>
+      <w:proofErr w:type="gramStart"/>
       <w:r>
         <w:rPr>
           <w:rFonts w:cs="Arial"/>
@@ -36548,7 +36789,17 @@
           <w:sz w:val="28"/>
           <w:szCs w:val="28"/>
         </w:rPr>
-        <w:t>.. has 4.5; the halant has 0.5 (g) plus “</w:t>
+        <w:t>..</w:t>
+      </w:r>
+      <w:proofErr w:type="gramEnd"/>
+      <w:r>
+        <w:rPr>
+          <w:rFonts w:cs="Arial"/>
+          <w:b/>
+          <w:sz w:val="28"/>
+          <w:szCs w:val="28"/>
+        </w:rPr>
+        <w:t xml:space="preserve"> has 4.5; the halant has 0.5 (g) plus “</w:t>
       </w:r>
       <w:proofErr w:type="spellStart"/>
       <w:r>
@@ -41741,6 +41992,7 @@
               <w:t xml:space="preserve"> </w:t>
             </w:r>
             <w:proofErr w:type="spellStart"/>
+            <w:proofErr w:type="gramStart"/>
             <w:r>
               <w:rPr>
                 <w:rFonts w:ascii="BRH Devanagari Extra" w:hAnsi="BRH Devanagari Extra" w:cs="BRH Devanagari Extra"/>
@@ -41772,7 +42024,16 @@
                 <w:sz w:val="40"/>
                 <w:szCs w:val="40"/>
               </w:rPr>
-              <w:t xml:space="preserve"> , </w:t>
+              <w:t xml:space="preserve"> ,</w:t>
+            </w:r>
+            <w:proofErr w:type="gramEnd"/>
+            <w:r>
+              <w:rPr>
+                <w:rFonts w:ascii="BRH Devanagari Extra" w:hAnsi="BRH Devanagari Extra" w:cs="BRH Devanagari Extra"/>
+                <w:sz w:val="40"/>
+                <w:szCs w:val="40"/>
+              </w:rPr>
+              <w:t xml:space="preserve"> </w:t>
             </w:r>
             <w:r>
               <w:rPr>
@@ -41951,6 +42212,7 @@
               <w:t xml:space="preserve"> </w:t>
             </w:r>
             <w:proofErr w:type="spellStart"/>
+            <w:proofErr w:type="gramStart"/>
             <w:r>
               <w:rPr>
                 <w:rFonts w:ascii="BRH Devanagari Extra" w:hAnsi="BRH Devanagari Extra" w:cs="BRH Devanagari Extra"/>
@@ -41984,6 +42246,7 @@
               </w:rPr>
               <w:t xml:space="preserve"> ,</w:t>
             </w:r>
+            <w:proofErr w:type="gramEnd"/>
             <w:r>
               <w:rPr>
                 <w:rFonts w:ascii="BRH Devanagari Extra" w:hAnsi="BRH Devanagari Extra" w:cs="BRH Devanagari Extra"/>
@@ -43622,8 +43885,9 @@
           <w:sz w:val="28"/>
           <w:szCs w:val="28"/>
         </w:rPr>
-        <w:t>a ‘vowel</w:t>
-      </w:r>
+        <w:t xml:space="preserve">a </w:t>
+      </w:r>
+      <w:proofErr w:type="gramStart"/>
       <w:r>
         <w:rPr>
           <w:rFonts w:cs="Arial"/>
@@ -43631,8 +43895,18 @@
           <w:sz w:val="28"/>
           <w:szCs w:val="28"/>
         </w:rPr>
+        <w:t>‘vowel</w:t>
+      </w:r>
+      <w:r>
+        <w:rPr>
+          <w:rFonts w:cs="Arial"/>
+          <w:b/>
+          <w:sz w:val="28"/>
+          <w:szCs w:val="28"/>
+        </w:rPr>
         <w:t>’ letters</w:t>
       </w:r>
+      <w:proofErr w:type="gramEnd"/>
       <w:r>
         <w:rPr>
           <w:rFonts w:cs="Arial"/>
@@ -44200,6 +44474,7 @@
               </w:rPr>
               <w:t>qÉ×</w:t>
             </w:r>
+            <w:proofErr w:type="gramStart"/>
             <w:r>
               <w:rPr>
                 <w:rFonts w:ascii="BRH Devanagari Extra" w:hAnsi="BRH Devanagari Extra" w:cs="BRH Devanagari Extra"/>
@@ -44215,7 +44490,16 @@
                 <w:sz w:val="40"/>
                 <w:szCs w:val="34"/>
               </w:rPr>
-              <w:t xml:space="preserve"> , </w:t>
+              <w:t xml:space="preserve"> ,</w:t>
+            </w:r>
+            <w:proofErr w:type="gramEnd"/>
+            <w:r>
+              <w:rPr>
+                <w:rFonts w:ascii="BRH Devanagari Extra" w:hAnsi="BRH Devanagari Extra" w:cs="BRH Devanagari Extra"/>
+                <w:sz w:val="40"/>
+                <w:szCs w:val="34"/>
+              </w:rPr>
+              <w:t xml:space="preserve"> </w:t>
             </w:r>
             <w:r>
               <w:rPr>
@@ -46646,7 +46930,27 @@
           <w:sz w:val="28"/>
           <w:szCs w:val="28"/>
         </w:rPr>
-        <w:t xml:space="preserve"> 6.3.8.3 , 6.3.11.2 and 6.3.11.6 </w:t>
+        <w:t xml:space="preserve"> </w:t>
+      </w:r>
+      <w:proofErr w:type="gramStart"/>
+      <w:r>
+        <w:rPr>
+          <w:b/>
+          <w:bCs/>
+          <w:sz w:val="28"/>
+          <w:szCs w:val="28"/>
+        </w:rPr>
+        <w:t>6.3.8.3 ,</w:t>
+      </w:r>
+      <w:proofErr w:type="gramEnd"/>
+      <w:r>
+        <w:rPr>
+          <w:b/>
+          <w:bCs/>
+          <w:sz w:val="28"/>
+          <w:szCs w:val="28"/>
+        </w:rPr>
+        <w:t xml:space="preserve"> 6.3.11.2 and 6.3.11.6 </w:t>
       </w:r>
     </w:p>
     <w:p>
@@ -46658,6 +46962,7 @@
         </w:rPr>
       </w:pPr>
       <w:proofErr w:type="spellStart"/>
+      <w:proofErr w:type="gramStart"/>
       <w:r>
         <w:rPr>
           <w:rFonts w:ascii="BRH Devanagari Extra" w:hAnsi="BRH Devanagari Extra" w:cs="BRH Devanagari Extra"/>
@@ -46687,6 +46992,7 @@
         <w:t>¥</w:t>
       </w:r>
       <w:proofErr w:type="spellStart"/>
+      <w:proofErr w:type="gramEnd"/>
       <w:r>
         <w:rPr>
           <w:rFonts w:ascii="BRH Devanagari Extra" w:hAnsi="BRH Devanagari Extra" w:cs="BRH Devanagari Extra"/>
@@ -47244,13 +47550,23 @@
         <w:t>dxZ</w:t>
       </w:r>
       <w:proofErr w:type="spellEnd"/>
+      <w:proofErr w:type="gramStart"/>
       <w:r>
         <w:rPr>
           <w:rFonts w:ascii="BRH Malayalam Extra" w:hAnsi="BRH Malayalam Extra" w:cs="BRH Malayalam Extra"/>
           <w:sz w:val="40"/>
           <w:szCs w:val="40"/>
         </w:rPr>
-        <w:t xml:space="preserve">§ , </w:t>
+        <w:t>§ ,</w:t>
+      </w:r>
+      <w:proofErr w:type="gramEnd"/>
+      <w:r>
+        <w:rPr>
+          <w:rFonts w:ascii="BRH Malayalam Extra" w:hAnsi="BRH Malayalam Extra" w:cs="BRH Malayalam Extra"/>
+          <w:sz w:val="40"/>
+          <w:szCs w:val="40"/>
+        </w:rPr>
+        <w:t xml:space="preserve"> </w:t>
       </w:r>
       <w:r>
         <w:rPr>
@@ -47564,7 +47880,24 @@
           <w:sz w:val="40"/>
           <w:szCs w:val="40"/>
         </w:rPr>
-        <w:t>AýÎalÉqÉÏÿV</w:t>
+        <w:t>AýÎalÉ</w:t>
+      </w:r>
+      <w:r>
+        <w:rPr>
+          <w:rFonts w:ascii="BRH Devanagari Extra" w:hAnsi="BRH Devanagari Extra" w:cs="BRH Devanagari Extra"/>
+          <w:sz w:val="40"/>
+          <w:szCs w:val="40"/>
+          <w:highlight w:val="green"/>
+        </w:rPr>
+        <w:t>qÉÏÿ</w:t>
+      </w:r>
+      <w:r>
+        <w:rPr>
+          <w:rFonts w:ascii="BRH Devanagari Extra" w:hAnsi="BRH Devanagari Extra" w:cs="BRH Devanagari Extra"/>
+          <w:sz w:val="40"/>
+          <w:szCs w:val="40"/>
+        </w:rPr>
+        <w:t>V</w:t>
       </w:r>
       <w:r>
         <w:rPr>
@@ -47680,7 +48013,19 @@
           <w:cs/>
           <w:lang w:bidi="ta-IN"/>
         </w:rPr>
-        <w:t>னிமீ</w:t>
+        <w:t>னி</w:t>
+      </w:r>
+      <w:r>
+        <w:rPr>
+          <w:rFonts w:ascii="Latha" w:hAnsi="Latha" w:cs="Latha"/>
+          <w:color w:val="000000"/>
+          <w:sz w:val="28"/>
+          <w:szCs w:val="28"/>
+          <w:highlight w:val="green"/>
+          <w:cs/>
+          <w:lang w:bidi="ta-IN"/>
+        </w:rPr>
+        <w:t>மீ</w:t>
       </w:r>
       <w:r>
         <w:rPr>
@@ -47688,6 +48033,7 @@
           <w:color w:val="000000"/>
           <w:sz w:val="40"/>
           <w:szCs w:val="28"/>
+          <w:highlight w:val="green"/>
           <w:lang w:bidi="ta-IN"/>
         </w:rPr>
         <w:t>‡</w:t>
@@ -47963,7 +48309,19 @@
           <w:cs/>
           <w:lang w:bidi="ta-IN"/>
         </w:rPr>
-        <w:t>ஹோதா</w:t>
+        <w:t>ஹோ</w:t>
+      </w:r>
+      <w:r>
+        <w:rPr>
+          <w:rFonts w:ascii="Latha" w:hAnsi="Latha" w:cs="Latha"/>
+          <w:color w:val="000000"/>
+          <w:sz w:val="28"/>
+          <w:szCs w:val="28"/>
+          <w:highlight w:val="green"/>
+          <w:cs/>
+          <w:lang w:bidi="ta-IN"/>
+        </w:rPr>
+        <w:t>தா</w:t>
       </w:r>
       <w:r>
         <w:rPr>
@@ -48326,7 +48684,18 @@
           <w:cs/>
           <w:lang w:bidi="ta-IN"/>
         </w:rPr>
-        <w:t>த ரா</w:t>
+        <w:t xml:space="preserve">த </w:t>
+      </w:r>
+      <w:r>
+        <w:rPr>
+          <w:rFonts w:ascii="Latha" w:hAnsi="Latha" w:cs="Latha"/>
+          <w:sz w:val="28"/>
+          <w:szCs w:val="28"/>
+          <w:highlight w:val="green"/>
+          <w:cs/>
+          <w:lang w:bidi="ta-IN"/>
+        </w:rPr>
+        <w:t>ரா</w:t>
       </w:r>
       <w:r>
         <w:rPr>

</xml_diff>